<commit_message>
added diagram, User Sequence diagrams/UserSequenceDiagram.graphml, fixed database
</commit_message>
<xml_diff>
--- a/Documentation/MainReport/Final_Report.docx
+++ b/Documentation/MainReport/Final_Report.docx
@@ -33,7 +33,7 @@
                     </pic:cNvPicPr>
                   </pic:nvPicPr>
                   <pic:blipFill>
-                    <a:blip r:embed="rId7" cstate="print">
+                    <a:blip r:embed="rId8" cstate="print">
                       <a:extLst>
                         <a:ext uri="{28A0092B-C50C-407E-A947-70E740481C1C}">
                           <a14:useLocalDpi xmlns:a14="http://schemas.microsoft.com/office/drawing/2010/main" val="0"/>
@@ -188,13 +188,132 @@
         <w:t>JUSTIFICATION OF THE ADAPTED PROJECT MANAGEMENT METHODOLOGY</w:t>
       </w:r>
     </w:p>
+    <w:p>
+      <w:pPr>
+        <w:pStyle w:val="ListParagraph"/>
+        <w:numPr>
+          <w:ilvl w:val="0"/>
+          <w:numId w:val="18"/>
+        </w:numPr>
+      </w:pPr>
+      <w:r>
+        <w:t>This project is based on Agile Methodology. It means requirements are being reviewed and segregated into milestone upfront, before project was undertaken. But, then, in every sprint, goals are reviewed analysing their critical level, initial design is taken into reconsideration and modified basing on computational objectives efficiency of the program.</w:t>
+      </w:r>
+    </w:p>
+    <w:p>
+      <w:pPr>
+        <w:pStyle w:val="ListParagraph"/>
+        <w:numPr>
+          <w:ilvl w:val="0"/>
+          <w:numId w:val="18"/>
+        </w:numPr>
+      </w:pPr>
+      <w:r>
+        <w:t xml:space="preserve">The functional and non-functional requirements have been recorded on Trello website, which enabled fast segregation and note making. In real life project which is not a student objective related other tools could be reconsidered, especially those, which would allow giving the points for executing given task belonging to the user story. Also, all milestones would be broken down into epic stories, those – into user stories and then those into tasks. However, this project has only one person which works on it, so therefore concept of the story points was </w:t>
+      </w:r>
+      <w:proofErr w:type="gramStart"/>
+      <w:r>
+        <w:t>avoided</w:t>
+      </w:r>
+      <w:proofErr w:type="gramEnd"/>
+      <w:r>
+        <w:t xml:space="preserve"> and tasks were simply analysed and prioritised by putting them in correct turn to be executed.</w:t>
+      </w:r>
+    </w:p>
+    <w:p>
+      <w:pPr>
+        <w:pStyle w:val="ListParagraph"/>
+        <w:numPr>
+          <w:ilvl w:val="0"/>
+          <w:numId w:val="18"/>
+        </w:numPr>
+      </w:pPr>
+      <w:r>
+        <w:t xml:space="preserve">Because this project is quite complex as of a student project and conducted by only one person, the other approaches were too </w:t>
+      </w:r>
+      <w:proofErr w:type="spellStart"/>
+      <w:r>
+        <w:t>flawful</w:t>
+      </w:r>
+      <w:proofErr w:type="spellEnd"/>
+      <w:r>
+        <w:t xml:space="preserve"> to be adapted. Agile approach let to reviewing the array of the tasks after some time, prioritising them and test them as well as kind of deploy parts of the project into program.</w:t>
+      </w:r>
+    </w:p>
+    <w:p>
+      <w:pPr>
+        <w:pStyle w:val="ListParagraph"/>
+        <w:numPr>
+          <w:ilvl w:val="0"/>
+          <w:numId w:val="18"/>
+        </w:numPr>
+      </w:pPr>
+      <w:r>
+        <w:t xml:space="preserve">The approach used for this project is based only on Agile Methodology, due to its innovation and fact that many things could not be designed upfront, as a student did not have sufficient knowledge to make decision in every aspect of the project. Real Agile Methodology, however, is much more suitable for more experienced </w:t>
+      </w:r>
+      <w:r>
+        <w:lastRenderedPageBreak/>
+        <w:t xml:space="preserve">team consisting of more than 1 members where everyone must agree and work upon achieving defined goals by </w:t>
+      </w:r>
+      <w:r>
+        <w:t>decision making process.</w:t>
+      </w:r>
+    </w:p>
+    <w:p>
+      <w:pPr>
+        <w:pStyle w:val="Heading1"/>
+      </w:pPr>
+      <w:r>
+        <w:t>ACTIVITIES UNDERTAKEN DURING THE PROJECT DEVELOPMENT BASED ON THE ADAPTED PROJECT MANAGEMENT APPROACH</w:t>
+      </w:r>
+    </w:p>
+    <w:p>
+      <w:pPr>
+        <w:pStyle w:val="Heading2"/>
+      </w:pPr>
+      <w:r>
+        <w:t>PROJECT DESIGN</w:t>
+      </w:r>
+    </w:p>
+    <w:p>
+      <w:pPr>
+        <w:pStyle w:val="Heading2"/>
+      </w:pPr>
+      <w:r>
+        <w:t>APPLICATION DEVELOPMENT</w:t>
+      </w:r>
+    </w:p>
+    <w:p>
+      <w:pPr>
+        <w:pStyle w:val="Heading2"/>
+      </w:pPr>
+      <w:r>
+        <w:t>TEST PLAN</w:t>
+      </w:r>
+    </w:p>
+    <w:p>
+      <w:pPr>
+        <w:pStyle w:val="Heading2"/>
+      </w:pPr>
+      <w:r>
+        <w:t>EVALUATION AND PREPARATION FOR DEPLOYMENT</w:t>
+      </w:r>
+    </w:p>
     <w:p/>
     <w:p>
       <w:pPr>
         <w:pStyle w:val="Heading1"/>
       </w:pPr>
       <w:r>
-        <w:t>ACTIVITIES UNDERTAKEN DURING THE PROJECT DEVELOPMENT BASED ON THE ADAPTED PROJECT MANAGEMENT APPROACH</w:t>
+        <w:t>ACADEMIC LITERATURE REVIEW</w:t>
+      </w:r>
+    </w:p>
+    <w:p>
+      <w:pPr>
+        <w:pStyle w:val="Heading2"/>
+      </w:pPr>
+      <w:r>
+        <w:t>PROJECT REQUIREMENTS</w:t>
       </w:r>
     </w:p>
     <w:p/>
@@ -203,24 +322,17 @@
         <w:pStyle w:val="Heading1"/>
       </w:pPr>
       <w:r>
-        <w:t>ACADEMIC LITERATURE REVIEW</w:t>
-      </w:r>
-    </w:p>
-    <w:p>
-      <w:pPr>
-        <w:pStyle w:val="Heading2"/>
-      </w:pPr>
-      <w:r>
-        <w:t>PROJECT REQUIREMENTS</w:t>
+        <w:t>CRITICAL EVALUATION AND REFLECTION</w:t>
       </w:r>
     </w:p>
     <w:p/>
+    <w:p/>
     <w:p>
       <w:pPr>
         <w:pStyle w:val="Heading1"/>
       </w:pPr>
       <w:r>
-        <w:t>CRITICAL EVALUATION AND REFLECTION</w:t>
+        <w:t>CONCLUSIONS</w:t>
       </w:r>
     </w:p>
     <w:p/>
@@ -229,25 +341,28 @@
         <w:pStyle w:val="Heading1"/>
       </w:pPr>
       <w:r>
+        <w:t>BIBLIOGRAPHY</w:t>
+      </w:r>
+    </w:p>
+    <w:p>
+      <w:pPr>
+        <w:pStyle w:val="ListParagraph"/>
+        <w:numPr>
+          <w:ilvl w:val="0"/>
+          <w:numId w:val="19"/>
+        </w:numPr>
+      </w:pPr>
+      <w:r>
+        <w:t>https://realfood.tesco.com/recipes.html</w:t>
+      </w:r>
+    </w:p>
+    <w:p/>
+    <w:p>
+      <w:pPr>
+        <w:pStyle w:val="Heading1"/>
+      </w:pPr>
+      <w:r>
         <w:lastRenderedPageBreak/>
-        <w:t>CONCLUSIONS</w:t>
-      </w:r>
-    </w:p>
-    <w:p/>
-    <w:p>
-      <w:pPr>
-        <w:pStyle w:val="Heading1"/>
-      </w:pPr>
-      <w:r>
-        <w:t>BIBLIOGRAPHY</w:t>
-      </w:r>
-    </w:p>
-    <w:p/>
-    <w:p>
-      <w:pPr>
-        <w:pStyle w:val="Heading1"/>
-      </w:pPr>
-      <w:r>
         <w:t>ACKNOWLEDGEMENTS</w:t>
       </w:r>
     </w:p>
@@ -697,7 +812,6 @@
           <w:sz w:val="20"/>
           <w:szCs w:val="20"/>
         </w:rPr>
-        <w:lastRenderedPageBreak/>
         <w:t>Project assessment will normally be based on criteria associated with the following areas:</w:t>
       </w:r>
     </w:p>
@@ -885,6 +999,7 @@
           <w:sz w:val="20"/>
           <w:szCs w:val="20"/>
         </w:rPr>
+        <w:lastRenderedPageBreak/>
         <w:t>the Final Submission</w:t>
       </w:r>
     </w:p>
@@ -1188,7 +1303,17 @@
                 <w:sz w:val="18"/>
                 <w:szCs w:val="18"/>
               </w:rPr>
-              <w:t>Use Case Diagrams/Use Case Descriptions/Class diagrams/ER model/State transition diagrams</w:t>
+              <w:t>Use Case Diagrams/Use Case Descriptions/Clas</w:t>
+            </w:r>
+            <w:bookmarkStart w:id="5" w:name="_GoBack"/>
+            <w:bookmarkEnd w:id="5"/>
+            <w:r>
+              <w:rPr>
+                <w:rFonts w:ascii="Arial" w:eastAsia="Comic Sans MS" w:hAnsi="Arial" w:cs="Arial"/>
+                <w:sz w:val="18"/>
+                <w:szCs w:val="18"/>
+              </w:rPr>
+              <w:t>s diagrams/ER model/State transition diagrams</w:t>
             </w:r>
           </w:p>
           <w:p>
@@ -1392,10 +1517,7 @@
         </w:tc>
       </w:tr>
     </w:tbl>
-    <w:p>
-      <w:bookmarkStart w:id="5" w:name="_GoBack"/>
-      <w:bookmarkEnd w:id="5"/>
-    </w:p>
+    <w:p/>
     <w:p>
       <w:pPr>
         <w:rPr>
@@ -1405,7 +1527,7 @@
     </w:p>
     <w:p/>
     <w:sectPr>
-      <w:footerReference w:type="default" r:id="rId8"/>
+      <w:footerReference w:type="default" r:id="rId9"/>
       <w:pgSz w:w="12240" w:h="15840"/>
       <w:pgMar w:top="1728" w:right="1800" w:bottom="1440" w:left="1800" w:header="720" w:footer="720" w:gutter="0"/>
       <w:pgNumType w:start="0"/>
@@ -1937,6 +2059,118 @@
     </w:lvl>
   </w:abstractNum>
   <w:abstractNum w:abstractNumId="13" w15:restartNumberingAfterBreak="0">
+    <w:nsid w:val="3E7B45C7"/>
+    <w:multiLevelType w:val="hybridMultilevel"/>
+    <w:tmpl w:val="E778A20C"/>
+    <w:lvl w:ilvl="0" w:tplc="CABE843E">
+      <w:numFmt w:val="bullet"/>
+      <w:lvlText w:val="-"/>
+      <w:lvlJc w:val="left"/>
+      <w:pPr>
+        <w:ind w:left="720" w:hanging="360"/>
+      </w:pPr>
+      <w:rPr>
+        <w:rFonts w:ascii="Constantia" w:eastAsiaTheme="minorHAnsi" w:hAnsi="Constantia" w:cstheme="minorBidi" w:hint="default"/>
+      </w:rPr>
+    </w:lvl>
+    <w:lvl w:ilvl="1" w:tplc="08090003" w:tentative="1">
+      <w:start w:val="1"/>
+      <w:numFmt w:val="bullet"/>
+      <w:lvlText w:val="o"/>
+      <w:lvlJc w:val="left"/>
+      <w:pPr>
+        <w:ind w:left="1440" w:hanging="360"/>
+      </w:pPr>
+      <w:rPr>
+        <w:rFonts w:ascii="Courier New" w:hAnsi="Courier New" w:cs="Courier New" w:hint="default"/>
+      </w:rPr>
+    </w:lvl>
+    <w:lvl w:ilvl="2" w:tplc="08090005" w:tentative="1">
+      <w:start w:val="1"/>
+      <w:numFmt w:val="bullet"/>
+      <w:lvlText w:val=""/>
+      <w:lvlJc w:val="left"/>
+      <w:pPr>
+        <w:ind w:left="2160" w:hanging="360"/>
+      </w:pPr>
+      <w:rPr>
+        <w:rFonts w:ascii="Wingdings" w:hAnsi="Wingdings" w:hint="default"/>
+      </w:rPr>
+    </w:lvl>
+    <w:lvl w:ilvl="3" w:tplc="08090001" w:tentative="1">
+      <w:start w:val="1"/>
+      <w:numFmt w:val="bullet"/>
+      <w:lvlText w:val=""/>
+      <w:lvlJc w:val="left"/>
+      <w:pPr>
+        <w:ind w:left="2880" w:hanging="360"/>
+      </w:pPr>
+      <w:rPr>
+        <w:rFonts w:ascii="Symbol" w:hAnsi="Symbol" w:hint="default"/>
+      </w:rPr>
+    </w:lvl>
+    <w:lvl w:ilvl="4" w:tplc="08090003" w:tentative="1">
+      <w:start w:val="1"/>
+      <w:numFmt w:val="bullet"/>
+      <w:lvlText w:val="o"/>
+      <w:lvlJc w:val="left"/>
+      <w:pPr>
+        <w:ind w:left="3600" w:hanging="360"/>
+      </w:pPr>
+      <w:rPr>
+        <w:rFonts w:ascii="Courier New" w:hAnsi="Courier New" w:cs="Courier New" w:hint="default"/>
+      </w:rPr>
+    </w:lvl>
+    <w:lvl w:ilvl="5" w:tplc="08090005" w:tentative="1">
+      <w:start w:val="1"/>
+      <w:numFmt w:val="bullet"/>
+      <w:lvlText w:val=""/>
+      <w:lvlJc w:val="left"/>
+      <w:pPr>
+        <w:ind w:left="4320" w:hanging="360"/>
+      </w:pPr>
+      <w:rPr>
+        <w:rFonts w:ascii="Wingdings" w:hAnsi="Wingdings" w:hint="default"/>
+      </w:rPr>
+    </w:lvl>
+    <w:lvl w:ilvl="6" w:tplc="08090001" w:tentative="1">
+      <w:start w:val="1"/>
+      <w:numFmt w:val="bullet"/>
+      <w:lvlText w:val=""/>
+      <w:lvlJc w:val="left"/>
+      <w:pPr>
+        <w:ind w:left="5040" w:hanging="360"/>
+      </w:pPr>
+      <w:rPr>
+        <w:rFonts w:ascii="Symbol" w:hAnsi="Symbol" w:hint="default"/>
+      </w:rPr>
+    </w:lvl>
+    <w:lvl w:ilvl="7" w:tplc="08090003" w:tentative="1">
+      <w:start w:val="1"/>
+      <w:numFmt w:val="bullet"/>
+      <w:lvlText w:val="o"/>
+      <w:lvlJc w:val="left"/>
+      <w:pPr>
+        <w:ind w:left="5760" w:hanging="360"/>
+      </w:pPr>
+      <w:rPr>
+        <w:rFonts w:ascii="Courier New" w:hAnsi="Courier New" w:cs="Courier New" w:hint="default"/>
+      </w:rPr>
+    </w:lvl>
+    <w:lvl w:ilvl="8" w:tplc="08090005" w:tentative="1">
+      <w:start w:val="1"/>
+      <w:numFmt w:val="bullet"/>
+      <w:lvlText w:val=""/>
+      <w:lvlJc w:val="left"/>
+      <w:pPr>
+        <w:ind w:left="6480" w:hanging="360"/>
+      </w:pPr>
+      <w:rPr>
+        <w:rFonts w:ascii="Wingdings" w:hAnsi="Wingdings" w:hint="default"/>
+      </w:rPr>
+    </w:lvl>
+  </w:abstractNum>
+  <w:abstractNum w:abstractNumId="14" w15:restartNumberingAfterBreak="0">
     <w:nsid w:val="429A4ACE"/>
     <w:multiLevelType w:val="hybridMultilevel"/>
     <w:tmpl w:val="F3AC9BE0"/>
@@ -2049,7 +2283,7 @@
       </w:rPr>
     </w:lvl>
   </w:abstractNum>
-  <w:abstractNum w:abstractNumId="14" w15:restartNumberingAfterBreak="0">
+  <w:abstractNum w:abstractNumId="15" w15:restartNumberingAfterBreak="0">
     <w:nsid w:val="47164D09"/>
     <w:multiLevelType w:val="multilevel"/>
     <w:tmpl w:val="0409001F"/>
@@ -2132,6 +2366,95 @@
       <w:lvlJc w:val="left"/>
       <w:pPr>
         <w:ind w:left="4320" w:hanging="1440"/>
+      </w:pPr>
+    </w:lvl>
+  </w:abstractNum>
+  <w:abstractNum w:abstractNumId="16" w15:restartNumberingAfterBreak="0">
+    <w:nsid w:val="6D983111"/>
+    <w:multiLevelType w:val="hybridMultilevel"/>
+    <w:tmpl w:val="810C310C"/>
+    <w:lvl w:ilvl="0" w:tplc="0809000F">
+      <w:start w:val="1"/>
+      <w:numFmt w:val="decimal"/>
+      <w:lvlText w:val="%1."/>
+      <w:lvlJc w:val="left"/>
+      <w:pPr>
+        <w:ind w:left="720" w:hanging="360"/>
+      </w:pPr>
+      <w:rPr>
+        <w:rFonts w:hint="default"/>
+      </w:rPr>
+    </w:lvl>
+    <w:lvl w:ilvl="1" w:tplc="08090019" w:tentative="1">
+      <w:start w:val="1"/>
+      <w:numFmt w:val="lowerLetter"/>
+      <w:lvlText w:val="%2."/>
+      <w:lvlJc w:val="left"/>
+      <w:pPr>
+        <w:ind w:left="1440" w:hanging="360"/>
+      </w:pPr>
+    </w:lvl>
+    <w:lvl w:ilvl="2" w:tplc="0809001B" w:tentative="1">
+      <w:start w:val="1"/>
+      <w:numFmt w:val="lowerRoman"/>
+      <w:lvlText w:val="%3."/>
+      <w:lvlJc w:val="right"/>
+      <w:pPr>
+        <w:ind w:left="2160" w:hanging="180"/>
+      </w:pPr>
+    </w:lvl>
+    <w:lvl w:ilvl="3" w:tplc="0809000F" w:tentative="1">
+      <w:start w:val="1"/>
+      <w:numFmt w:val="decimal"/>
+      <w:lvlText w:val="%4."/>
+      <w:lvlJc w:val="left"/>
+      <w:pPr>
+        <w:ind w:left="2880" w:hanging="360"/>
+      </w:pPr>
+    </w:lvl>
+    <w:lvl w:ilvl="4" w:tplc="08090019" w:tentative="1">
+      <w:start w:val="1"/>
+      <w:numFmt w:val="lowerLetter"/>
+      <w:lvlText w:val="%5."/>
+      <w:lvlJc w:val="left"/>
+      <w:pPr>
+        <w:ind w:left="3600" w:hanging="360"/>
+      </w:pPr>
+    </w:lvl>
+    <w:lvl w:ilvl="5" w:tplc="0809001B" w:tentative="1">
+      <w:start w:val="1"/>
+      <w:numFmt w:val="lowerRoman"/>
+      <w:lvlText w:val="%6."/>
+      <w:lvlJc w:val="right"/>
+      <w:pPr>
+        <w:ind w:left="4320" w:hanging="180"/>
+      </w:pPr>
+    </w:lvl>
+    <w:lvl w:ilvl="6" w:tplc="0809000F" w:tentative="1">
+      <w:start w:val="1"/>
+      <w:numFmt w:val="decimal"/>
+      <w:lvlText w:val="%7."/>
+      <w:lvlJc w:val="left"/>
+      <w:pPr>
+        <w:ind w:left="5040" w:hanging="360"/>
+      </w:pPr>
+    </w:lvl>
+    <w:lvl w:ilvl="7" w:tplc="08090019" w:tentative="1">
+      <w:start w:val="1"/>
+      <w:numFmt w:val="lowerLetter"/>
+      <w:lvlText w:val="%8."/>
+      <w:lvlJc w:val="left"/>
+      <w:pPr>
+        <w:ind w:left="5760" w:hanging="360"/>
+      </w:pPr>
+    </w:lvl>
+    <w:lvl w:ilvl="8" w:tplc="0809001B" w:tentative="1">
+      <w:start w:val="1"/>
+      <w:numFmt w:val="lowerRoman"/>
+      <w:lvlText w:val="%9."/>
+      <w:lvlJc w:val="right"/>
+      <w:pPr>
+        <w:ind w:left="6480" w:hanging="180"/>
       </w:pPr>
     </w:lvl>
   </w:abstractNum>
@@ -2148,7 +2471,7 @@
     <w:abstractNumId w:val="9"/>
   </w:num>
   <w:num w:numId="5">
-    <w:abstractNumId w:val="14"/>
+    <w:abstractNumId w:val="15"/>
   </w:num>
   <w:num w:numId="6">
     <w:abstractNumId w:val="10"/>
@@ -2181,28 +2504,16 @@
     <w:abstractNumId w:val="0"/>
   </w:num>
   <w:num w:numId="16">
-    <w:abstractNumId w:val="13"/>
-    <w:lvlOverride w:ilvl="0"/>
-    <w:lvlOverride w:ilvl="1"/>
-    <w:lvlOverride w:ilvl="2"/>
-    <w:lvlOverride w:ilvl="3"/>
-    <w:lvlOverride w:ilvl="4"/>
-    <w:lvlOverride w:ilvl="5"/>
-    <w:lvlOverride w:ilvl="6"/>
-    <w:lvlOverride w:ilvl="7"/>
-    <w:lvlOverride w:ilvl="8"/>
+    <w:abstractNumId w:val="14"/>
   </w:num>
   <w:num w:numId="17">
     <w:abstractNumId w:val="12"/>
-    <w:lvlOverride w:ilvl="0"/>
-    <w:lvlOverride w:ilvl="1"/>
-    <w:lvlOverride w:ilvl="2"/>
-    <w:lvlOverride w:ilvl="3"/>
-    <w:lvlOverride w:ilvl="4"/>
-    <w:lvlOverride w:ilvl="5"/>
-    <w:lvlOverride w:ilvl="6"/>
-    <w:lvlOverride w:ilvl="7"/>
-    <w:lvlOverride w:ilvl="8"/>
+  </w:num>
+  <w:num w:numId="18">
+    <w:abstractNumId w:val="13"/>
+  </w:num>
+  <w:num w:numId="19">
+    <w:abstractNumId w:val="16"/>
   </w:num>
 </w:numbering>
 </file>
@@ -2331,6 +2642,7 @@
     <w:lsdException w:name="HTML Sample" w:semiHidden="1" w:unhideWhenUsed="1"/>
     <w:lsdException w:name="HTML Typewriter" w:semiHidden="1" w:unhideWhenUsed="1"/>
     <w:lsdException w:name="HTML Variable" w:semiHidden="1" w:unhideWhenUsed="1"/>
+    <w:lsdException w:name="Normal Table" w:semiHidden="1" w:unhideWhenUsed="1"/>
     <w:lsdException w:name="annotation subject" w:semiHidden="1" w:unhideWhenUsed="1"/>
     <w:lsdException w:name="No List" w:semiHidden="1" w:unhideWhenUsed="1"/>
     <w:lsdException w:name="Outline List 1" w:semiHidden="1" w:unhideWhenUsed="1"/>
@@ -2375,6 +2687,7 @@
     <w:lsdException w:name="Table Professional" w:semiHidden="1" w:unhideWhenUsed="1"/>
     <w:lsdException w:name="Table Subtle 1" w:semiHidden="1" w:unhideWhenUsed="1"/>
     <w:lsdException w:name="Table Subtle 2" w:semiHidden="1" w:unhideWhenUsed="1"/>
+    <w:lsdException w:name="Table Web 1" w:semiHidden="1" w:unhideWhenUsed="1"/>
     <w:lsdException w:name="Table Web 2" w:semiHidden="1" w:unhideWhenUsed="1"/>
     <w:lsdException w:name="Table Web 3" w:semiHidden="1" w:unhideWhenUsed="1"/>
     <w:lsdException w:name="Balloon Text" w:semiHidden="1" w:unhideWhenUsed="1"/>
@@ -3668,6 +3981,13 @@
     <w:pitch w:val="variable"/>
     <w:sig w:usb0="00000287" w:usb1="00000000" w:usb2="00000000" w:usb3="00000000" w:csb0="0000009F" w:csb1="00000000"/>
   </w:font>
+  <w:font w:name="Constantia">
+    <w:panose1 w:val="02030602050306030303"/>
+    <w:charset w:val="00"/>
+    <w:family w:val="roman"/>
+    <w:pitch w:val="variable"/>
+    <w:sig w:usb0="A00002EF" w:usb1="4000204B" w:usb2="00000000" w:usb3="00000000" w:csb0="0000019F" w:csb1="00000000"/>
+  </w:font>
   <w:font w:name="Courier New">
     <w:panose1 w:val="02070309020205020404"/>
     <w:charset w:val="00"/>
@@ -3681,13 +4001,6 @@
     <w:family w:val="auto"/>
     <w:pitch w:val="variable"/>
     <w:sig w:usb0="00000000" w:usb1="10000000" w:usb2="00000000" w:usb3="00000000" w:csb0="80000000" w:csb1="00000000"/>
-  </w:font>
-  <w:font w:name="Constantia">
-    <w:panose1 w:val="02030602050306030303"/>
-    <w:charset w:val="00"/>
-    <w:family w:val="roman"/>
-    <w:pitch w:val="variable"/>
-    <w:sig w:usb0="A00002EF" w:usb1="4000204B" w:usb2="00000000" w:usb3="00000000" w:csb0="0000019F" w:csb1="00000000"/>
   </w:font>
   <w:font w:name="Segoe UI">
     <w:panose1 w:val="020B0502040204020203"/>
@@ -3778,6 +4091,8 @@
   <w:rsids>
     <w:rsidRoot w:val="00112FFD"/>
     <w:rsid w:val="00112FFD"/>
+    <w:rsid w:val="00CC11C7"/>
+    <w:rsid w:val="00FF2D93"/>
   </w:rsids>
   <m:mathPr>
     <m:mathFont m:val="Cambria Math"/>
@@ -4566,4 +4881,16 @@
   <a:objectDefaults/>
   <a:extraClrSchemeLst/>
 </a:theme>
+</file>
+
+<file path=customXml/item1.xml><?xml version="1.0" encoding="utf-8"?>
+<b:Sources xmlns:b="http://schemas.openxmlformats.org/officeDocument/2006/bibliography" xmlns="http://schemas.openxmlformats.org/officeDocument/2006/bibliography" SelectedStyle="\APASixthEditionOfficeOnline.xsl" StyleName="APA" Version="6"/>
+</file>
+
+<file path=customXml/itemProps1.xml><?xml version="1.0" encoding="utf-8"?>
+<ds:datastoreItem xmlns:ds="http://schemas.openxmlformats.org/officeDocument/2006/customXml" ds:itemID="{1AFAF808-FD83-4F55-84BE-C405C2BA7372}">
+  <ds:schemaRefs>
+    <ds:schemaRef ds:uri="http://schemas.openxmlformats.org/officeDocument/2006/bibliography"/>
+  </ds:schemaRefs>
+</ds:datastoreItem>
 </file>
</xml_diff>